<commit_message>
Update save_dodona_image function to accept customizable width and height parameters for saved plots
</commit_message>
<xml_diff>
--- a/All quesion/20251022_correlation_exercise.docx
+++ b/All quesion/20251022_correlation_exercise.docx
@@ -1765,13 +1765,7 @@
         <w:pStyle w:val="BodyText"/>
       </w:pPr>
       <w:r>
-        <w:t xml:space="preserve">Saved image: ../3.3 Correlatie - Belangrijkste maatregelen/description/media/question_3.3.png</w:t>
-      </w:r>
-      <w:r>
-        <w:t xml:space="preserve"> </w:t>
-      </w:r>
-      <w:r>
-        <w:t xml:space="preserve">Saved image: ../3.3 Correlatie - Belangrijkste maatregelen/description/media/question_3.3.png</w:t>
+        <w:t xml:space="preserve">Saved image: ../3.3 Correlatie - Belangrijkste maatregelen/description/media/question_3.3.png with dimensions: 3 x 3</w:t>
       </w:r>
     </w:p>
     <w:p>

</xml_diff>